<commit_message>
Added changes to the proposal documents
</commit_message>
<xml_diff>
--- a/Documentation/myCircle CREATIVE FULL PROPOSAL DOCUMENT.docx
+++ b/Documentation/myCircle CREATIVE FULL PROPOSAL DOCUMENT.docx
@@ -706,7 +706,21 @@
           <w:sz w:val="32"/>
           <w:szCs w:val="32"/>
         </w:rPr>
-        <w:t>, you have probably gathered 100’s or maybe even thousands of friends over the years, ranging from family members, to meeting random people on nights out and of course long standing friendships dating back to school.</w:t>
+        <w:t xml:space="preserve">, you have probably gathered 100’s or maybe even thousands of friends over the years, ranging from family members, to meeting random people on nights out and of course </w:t>
+      </w:r>
+      <w:r>
+        <w:rPr>
+          <w:sz w:val="32"/>
+          <w:szCs w:val="32"/>
+        </w:rPr>
+        <w:t>long-standing</w:t>
+      </w:r>
+      <w:r>
+        <w:rPr>
+          <w:sz w:val="32"/>
+          <w:szCs w:val="32"/>
+        </w:rPr>
+        <w:t xml:space="preserve"> friendships dating back to school.</w:t>
       </w:r>
     </w:p>
     <w:p>
@@ -838,6 +852,72 @@
           <w:szCs w:val="32"/>
         </w:rPr>
       </w:pPr>
+      <w:r>
+        <w:rPr>
+          <w:rFonts w:ascii="Segoe UI" w:hAnsi="Segoe UI" w:cs="Segoe UI"/>
+          <w:i/>
+          <w:iCs/>
+          <w:noProof/>
+          <w:sz w:val="24"/>
+          <w:szCs w:val="24"/>
+        </w:rPr>
+        <w:drawing>
+          <wp:anchor distT="0" distB="0" distL="114300" distR="114300" simplePos="0" relativeHeight="251767808" behindDoc="1" locked="0" layoutInCell="1" allowOverlap="1" wp14:anchorId="3CA24B8B" wp14:editId="2C9AC5DF">
+            <wp:simplePos x="0" y="0"/>
+            <wp:positionH relativeFrom="margin">
+              <wp:align>center</wp:align>
+            </wp:positionH>
+            <wp:positionV relativeFrom="paragraph">
+              <wp:posOffset>431800</wp:posOffset>
+            </wp:positionV>
+            <wp:extent cx="15416307" cy="3219548"/>
+            <wp:effectExtent l="0" t="0" r="0" b="0"/>
+            <wp:wrapNone/>
+            <wp:docPr id="48" name="Picture 48" descr="A picture containing icon&#10;&#10;Description automatically generated"/>
+            <wp:cNvGraphicFramePr>
+              <a:graphicFrameLocks xmlns:a="http://schemas.openxmlformats.org/drawingml/2006/main" noChangeAspect="1"/>
+            </wp:cNvGraphicFramePr>
+            <a:graphic xmlns:a="http://schemas.openxmlformats.org/drawingml/2006/main">
+              <a:graphicData uri="http://schemas.openxmlformats.org/drawingml/2006/picture">
+                <pic:pic xmlns:pic="http://schemas.openxmlformats.org/drawingml/2006/picture">
+                  <pic:nvPicPr>
+                    <pic:cNvPr id="60" name="Picture 60" descr="A picture containing icon&#10;&#10;Description automatically generated"/>
+                    <pic:cNvPicPr/>
+                  </pic:nvPicPr>
+                  <pic:blipFill>
+                    <a:blip r:embed="rId8" cstate="print">
+                      <a:alphaModFix amt="13000"/>
+                      <a:extLst>
+                        <a:ext uri="{28A0092B-C50C-407E-A947-70E740481C1C}">
+                          <a14:useLocalDpi xmlns:a14="http://schemas.microsoft.com/office/drawing/2010/main" val="0"/>
+                        </a:ext>
+                      </a:extLst>
+                    </a:blip>
+                    <a:stretch>
+                      <a:fillRect/>
+                    </a:stretch>
+                  </pic:blipFill>
+                  <pic:spPr>
+                    <a:xfrm>
+                      <a:off x="0" y="0"/>
+                      <a:ext cx="15416307" cy="3219548"/>
+                    </a:xfrm>
+                    <a:prstGeom prst="rect">
+                      <a:avLst/>
+                    </a:prstGeom>
+                  </pic:spPr>
+                </pic:pic>
+              </a:graphicData>
+            </a:graphic>
+            <wp14:sizeRelH relativeFrom="margin">
+              <wp14:pctWidth>0</wp14:pctWidth>
+            </wp14:sizeRelH>
+            <wp14:sizeRelV relativeFrom="margin">
+              <wp14:pctHeight>0</wp14:pctHeight>
+            </wp14:sizeRelV>
+          </wp:anchor>
+        </w:drawing>
+      </w:r>
     </w:p>
     <w:p>
       <w:pPr>
@@ -853,15 +933,13 @@
         </w:rPr>
         <w:t>Switching your feed between different circles of friends will be as easy as changing tabs, and every user will have a General/</w:t>
       </w:r>
-      <w:proofErr w:type="spellStart"/>
-      <w:r>
-        <w:rPr>
-          <w:sz w:val="32"/>
-          <w:szCs w:val="32"/>
-        </w:rPr>
-        <w:t>Misc</w:t>
-      </w:r>
-      <w:proofErr w:type="spellEnd"/>
+      <w:r>
+        <w:rPr>
+          <w:sz w:val="32"/>
+          <w:szCs w:val="32"/>
+        </w:rPr>
+        <w:t>Misc.</w:t>
+      </w:r>
       <w:r>
         <w:rPr>
           <w:sz w:val="32"/>
@@ -1103,6 +1181,72 @@
           <w:szCs w:val="32"/>
         </w:rPr>
       </w:pPr>
+      <w:r>
+        <w:rPr>
+          <w:rFonts w:ascii="Segoe UI" w:hAnsi="Segoe UI" w:cs="Segoe UI"/>
+          <w:i/>
+          <w:iCs/>
+          <w:noProof/>
+          <w:sz w:val="24"/>
+          <w:szCs w:val="24"/>
+        </w:rPr>
+        <w:drawing>
+          <wp:anchor distT="0" distB="0" distL="114300" distR="114300" simplePos="0" relativeHeight="251765760" behindDoc="1" locked="0" layoutInCell="1" allowOverlap="1" wp14:anchorId="4123E47F" wp14:editId="5F455315">
+            <wp:simplePos x="0" y="0"/>
+            <wp:positionH relativeFrom="margin">
+              <wp:align>center</wp:align>
+            </wp:positionH>
+            <wp:positionV relativeFrom="paragraph">
+              <wp:posOffset>634365</wp:posOffset>
+            </wp:positionV>
+            <wp:extent cx="15416307" cy="3219548"/>
+            <wp:effectExtent l="0" t="0" r="0" b="0"/>
+            <wp:wrapNone/>
+            <wp:docPr id="47" name="Picture 47" descr="A picture containing icon&#10;&#10;Description automatically generated"/>
+            <wp:cNvGraphicFramePr>
+              <a:graphicFrameLocks xmlns:a="http://schemas.openxmlformats.org/drawingml/2006/main" noChangeAspect="1"/>
+            </wp:cNvGraphicFramePr>
+            <a:graphic xmlns:a="http://schemas.openxmlformats.org/drawingml/2006/main">
+              <a:graphicData uri="http://schemas.openxmlformats.org/drawingml/2006/picture">
+                <pic:pic xmlns:pic="http://schemas.openxmlformats.org/drawingml/2006/picture">
+                  <pic:nvPicPr>
+                    <pic:cNvPr id="60" name="Picture 60" descr="A picture containing icon&#10;&#10;Description automatically generated"/>
+                    <pic:cNvPicPr/>
+                  </pic:nvPicPr>
+                  <pic:blipFill>
+                    <a:blip r:embed="rId8" cstate="print">
+                      <a:alphaModFix amt="13000"/>
+                      <a:extLst>
+                        <a:ext uri="{28A0092B-C50C-407E-A947-70E740481C1C}">
+                          <a14:useLocalDpi xmlns:a14="http://schemas.microsoft.com/office/drawing/2010/main" val="0"/>
+                        </a:ext>
+                      </a:extLst>
+                    </a:blip>
+                    <a:stretch>
+                      <a:fillRect/>
+                    </a:stretch>
+                  </pic:blipFill>
+                  <pic:spPr>
+                    <a:xfrm>
+                      <a:off x="0" y="0"/>
+                      <a:ext cx="15416307" cy="3219548"/>
+                    </a:xfrm>
+                    <a:prstGeom prst="rect">
+                      <a:avLst/>
+                    </a:prstGeom>
+                  </pic:spPr>
+                </pic:pic>
+              </a:graphicData>
+            </a:graphic>
+            <wp14:sizeRelH relativeFrom="margin">
+              <wp14:pctWidth>0</wp14:pctWidth>
+            </wp14:sizeRelH>
+            <wp14:sizeRelV relativeFrom="margin">
+              <wp14:pctHeight>0</wp14:pctHeight>
+            </wp14:sizeRelV>
+          </wp:anchor>
+        </w:drawing>
+      </w:r>
       <w:r>
         <w:rPr>
           <w:b/>
@@ -1353,13 +1497,7 @@
           <w:u w:val="single"/>
         </w:rPr>
       </w:pPr>
-    </w:p>
-    <w:p>
-      <w:pPr>
-        <w:tabs>
-          <w:tab w:val="left" w:pos="9645"/>
-        </w:tabs>
-        <w:jc w:val="center"/>
+      <w:r>
         <w:rPr>
           <w:rFonts w:ascii="Segoe UI" w:hAnsi="Segoe UI" w:cs="Segoe UI"/>
           <w:b/>
@@ -1369,34 +1507,7 @@
           <w:szCs w:val="32"/>
           <w:u w:val="single"/>
         </w:rPr>
-      </w:pPr>
-    </w:p>
-    <w:p>
-      <w:pPr>
-        <w:tabs>
-          <w:tab w:val="left" w:pos="9645"/>
-        </w:tabs>
-        <w:jc w:val="center"/>
-        <w:rPr>
-          <w:rFonts w:ascii="Segoe UI" w:hAnsi="Segoe UI" w:cs="Segoe UI"/>
-          <w:b/>
-          <w:bCs/>
-          <w:color w:val="00CCFF"/>
-          <w:sz w:val="32"/>
-          <w:szCs w:val="32"/>
-          <w:u w:val="single"/>
-        </w:rPr>
-      </w:pPr>
-      <w:r>
-        <w:rPr>
-          <w:rFonts w:ascii="Segoe UI" w:hAnsi="Segoe UI" w:cs="Segoe UI"/>
-          <w:b/>
-          <w:bCs/>
-          <w:color w:val="00CCFF"/>
-          <w:sz w:val="32"/>
-          <w:szCs w:val="32"/>
-          <w:u w:val="single"/>
-        </w:rPr>
+        <w:lastRenderedPageBreak/>
         <w:t>Executive Summary</w:t>
       </w:r>
     </w:p>
@@ -1714,16 +1825,7 @@
           <w:sz w:val="24"/>
           <w:szCs w:val="24"/>
         </w:rPr>
-        <w:t xml:space="preserve">When creating an account on myCircle, you will be presented with a variety of different interests, maybe things </w:t>
-      </w:r>
-      <w:proofErr w:type="gramStart"/>
-      <w:r>
-        <w:rPr>
-          <w:rFonts w:ascii="Segoe UI" w:hAnsi="Segoe UI" w:cs="Segoe UI"/>
-          <w:sz w:val="24"/>
-          <w:szCs w:val="24"/>
-        </w:rPr>
-        <w:t>like</w:t>
+        <w:t>When creating an account on myCircle, you will be presented with a variety of different interests, maybe things like</w:t>
       </w:r>
       <w:r>
         <w:rPr>
@@ -1733,7 +1835,6 @@
         </w:rPr>
         <w:t>:</w:t>
       </w:r>
-      <w:proofErr w:type="gramEnd"/>
       <w:r>
         <w:rPr>
           <w:rFonts w:ascii="Segoe UI" w:hAnsi="Segoe UI" w:cs="Segoe UI"/>
@@ -1982,32 +2083,21 @@
         </w:rPr>
         <w:t xml:space="preserve">Being an interest-based social media platform would require an interest-first approach to socialising. Giving users the ability to create their own custom circles with a select group of friends would allow them to build something that feels like their social media </w:t>
       </w:r>
-      <w:proofErr w:type="gramStart"/>
-      <w:r>
-        <w:rPr>
-          <w:rFonts w:ascii="Segoe UI" w:hAnsi="Segoe UI" w:cs="Segoe UI"/>
-          <w:sz w:val="24"/>
-          <w:szCs w:val="24"/>
-        </w:rPr>
-        <w:t>platform, and</w:t>
-      </w:r>
-      <w:proofErr w:type="gramEnd"/>
-      <w:r>
-        <w:rPr>
-          <w:rFonts w:ascii="Segoe UI" w:hAnsi="Segoe UI" w:cs="Segoe UI"/>
-          <w:sz w:val="24"/>
-          <w:szCs w:val="24"/>
-        </w:rPr>
-        <w:t xml:space="preserve"> have less requirements for group chats in favour of private circles. Though group chats would be implemented, having that </w:t>
-      </w:r>
-      <w:r>
-        <w:rPr>
-          <w:rFonts w:ascii="Segoe UI" w:hAnsi="Segoe UI" w:cs="Segoe UI"/>
-          <w:sz w:val="24"/>
-          <w:szCs w:val="24"/>
-        </w:rPr>
-        <w:lastRenderedPageBreak/>
-        <w:t>functionality built right into the main part of the feed would be what sets us aside from the competition.</w:t>
+      <w:r>
+        <w:rPr>
+          <w:rFonts w:ascii="Segoe UI" w:hAnsi="Segoe UI" w:cs="Segoe UI"/>
+          <w:sz w:val="24"/>
+          <w:szCs w:val="24"/>
+        </w:rPr>
+        <w:t>platform and</w:t>
+      </w:r>
+      <w:r>
+        <w:rPr>
+          <w:rFonts w:ascii="Segoe UI" w:hAnsi="Segoe UI" w:cs="Segoe UI"/>
+          <w:sz w:val="24"/>
+          <w:szCs w:val="24"/>
+        </w:rPr>
+        <w:t xml:space="preserve"> have less requirements for group chats in favour of private circles. Though group chats would be implemented, having that functionality built right into the main part of the feed would be what sets us aside from the competition.</w:t>
       </w:r>
     </w:p>
     <w:p/>
@@ -2037,6 +2127,7 @@
           <w:szCs w:val="32"/>
           <w:u w:val="single"/>
         </w:rPr>
+        <w:lastRenderedPageBreak/>
         <w:t>SWOT Analysis</w:t>
       </w:r>
     </w:p>
@@ -2258,16 +2349,14 @@
         </w:rPr>
         <w:t xml:space="preserve">Similar platforms exist such as Facebook and </w:t>
       </w:r>
-      <w:proofErr w:type="spellStart"/>
-      <w:r>
-        <w:rPr>
-          <w:rFonts w:ascii="Segoe UI" w:hAnsi="Segoe UI" w:cs="Segoe UI"/>
-          <w:sz w:val="24"/>
-          <w:szCs w:val="24"/>
-        </w:rPr>
-        <w:t>MySpace</w:t>
-      </w:r>
-      <w:proofErr w:type="spellEnd"/>
+      <w:r>
+        <w:rPr>
+          <w:rFonts w:ascii="Segoe UI" w:hAnsi="Segoe UI" w:cs="Segoe UI"/>
+          <w:sz w:val="24"/>
+          <w:szCs w:val="24"/>
+        </w:rPr>
+        <w:t>Myspace</w:t>
+      </w:r>
       <w:r>
         <w:rPr>
           <w:rFonts w:ascii="Segoe UI" w:hAnsi="Segoe UI" w:cs="Segoe UI"/>
@@ -2584,25 +2673,7 @@
           <w:sz w:val="24"/>
           <w:szCs w:val="24"/>
         </w:rPr>
-        <w:t xml:space="preserve">are massive, even so, Facebook’s user count has seen a decline as users migrate to </w:t>
-      </w:r>
-      <w:proofErr w:type="spellStart"/>
-      <w:r>
-        <w:rPr>
-          <w:rFonts w:ascii="Segoe UI" w:hAnsi="Segoe UI" w:cs="Segoe UI"/>
-          <w:sz w:val="24"/>
-          <w:szCs w:val="24"/>
-        </w:rPr>
-        <w:t>TikTok</w:t>
-      </w:r>
-      <w:proofErr w:type="spellEnd"/>
-      <w:r>
-        <w:rPr>
-          <w:rFonts w:ascii="Segoe UI" w:hAnsi="Segoe UI" w:cs="Segoe UI"/>
-          <w:sz w:val="24"/>
-          <w:szCs w:val="24"/>
-        </w:rPr>
-        <w:t>. As myCircle will be built around peoples interests as opposed to being more of a meme sharing platform, it will take some consideration to employ features to draw in the younger demographic.</w:t>
+        <w:t>are massive, even so, Facebook’s user count has seen a decline as users migrate to TikTok. As myCircle will be built around peoples interests as opposed to being more of a meme sharing platform, it will take some consideration to employ features to draw in the younger demographic.</w:t>
       </w:r>
     </w:p>
     <w:p>
@@ -2624,7 +2695,6 @@
         </w:rPr>
         <w:t xml:space="preserve">Data </w:t>
       </w:r>
-      <w:proofErr w:type="gramStart"/>
       <w:r>
         <w:rPr>
           <w:rFonts w:ascii="Segoe UI" w:hAnsi="Segoe UI" w:cs="Segoe UI"/>
@@ -2651,24 +2721,31 @@
           <w:sz w:val="24"/>
           <w:szCs w:val="24"/>
         </w:rPr>
-        <w:t xml:space="preserve"> </w:t>
-      </w:r>
-      <w:r>
-        <w:rPr>
-          <w:rFonts w:ascii="Segoe UI" w:hAnsi="Segoe UI" w:cs="Segoe UI"/>
-          <w:sz w:val="24"/>
-          <w:szCs w:val="24"/>
-        </w:rPr>
         <w:t>-</w:t>
       </w:r>
-      <w:proofErr w:type="gramEnd"/>
-      <w:r>
-        <w:rPr>
-          <w:rFonts w:ascii="Segoe UI" w:hAnsi="Segoe UI" w:cs="Segoe UI"/>
-          <w:sz w:val="24"/>
-          <w:szCs w:val="24"/>
-        </w:rPr>
-        <w:t xml:space="preserve"> Data breaches would be a concern as users lose trust in such platforms very quickly, with this in mind, it would be of the utmost importance to make sure all security measure are present to ensure the safety of all user data held.</w:t>
+      <w:r>
+        <w:rPr>
+          <w:rFonts w:ascii="Segoe UI" w:hAnsi="Segoe UI" w:cs="Segoe UI"/>
+          <w:sz w:val="24"/>
+          <w:szCs w:val="24"/>
+        </w:rPr>
+        <w:t xml:space="preserve"> Data breaches would be a concern as users lose trust in such platforms very quickly, with this in mind, it would be of the utmost importance to make sure all security measure</w:t>
+      </w:r>
+      <w:r>
+        <w:rPr>
+          <w:rFonts w:ascii="Segoe UI" w:hAnsi="Segoe UI" w:cs="Segoe UI"/>
+          <w:sz w:val="24"/>
+          <w:szCs w:val="24"/>
+        </w:rPr>
+        <w:t>s</w:t>
+      </w:r>
+      <w:r>
+        <w:rPr>
+          <w:rFonts w:ascii="Segoe UI" w:hAnsi="Segoe UI" w:cs="Segoe UI"/>
+          <w:sz w:val="24"/>
+          <w:szCs w:val="24"/>
+        </w:rPr>
+        <w:t xml:space="preserve"> are present to ensure the safety of all user data held.</w:t>
       </w:r>
       <w:r>
         <w:rPr>
@@ -2725,6 +2802,7 @@
           <w:szCs w:val="32"/>
           <w:u w:val="single"/>
         </w:rPr>
+        <w:lastRenderedPageBreak/>
         <w:t>PESTLE Analysis</w:t>
       </w:r>
     </w:p>
@@ -4046,1221 +4124,6 @@
           </wp:inline>
         </w:drawing>
       </w:r>
-    </w:p>
-    <w:p/>
-    <w:p/>
-    <w:p>
-      <w:pPr>
-        <w:jc w:val="center"/>
-        <w:rPr>
-          <w:rFonts w:ascii="Segoe UI" w:hAnsi="Segoe UI" w:cs="Segoe UI"/>
-          <w:b/>
-          <w:bCs/>
-          <w:color w:val="00CCFF"/>
-          <w:sz w:val="36"/>
-          <w:szCs w:val="36"/>
-          <w:u w:val="single"/>
-        </w:rPr>
-      </w:pPr>
-      <w:r>
-        <w:rPr>
-          <w:rFonts w:ascii="Segoe UI" w:hAnsi="Segoe UI" w:cs="Segoe UI"/>
-          <w:b/>
-          <w:bCs/>
-          <w:color w:val="00CCFF"/>
-          <w:sz w:val="36"/>
-          <w:szCs w:val="36"/>
-          <w:u w:val="single"/>
-        </w:rPr>
-        <w:t>Website Wireframe</w:t>
-      </w:r>
-    </w:p>
-    <w:p>
-      <w:pPr>
-        <w:jc w:val="center"/>
-        <w:rPr>
-          <w:rFonts w:ascii="Segoe UI" w:hAnsi="Segoe UI" w:cs="Segoe UI"/>
-          <w:b/>
-          <w:bCs/>
-          <w:color w:val="00B0F0"/>
-          <w:sz w:val="36"/>
-          <w:szCs w:val="36"/>
-          <w:u w:val="single"/>
-        </w:rPr>
-      </w:pPr>
-    </w:p>
-    <w:p>
-      <w:pPr>
-        <w:jc w:val="center"/>
-        <w:rPr>
-          <w:rFonts w:ascii="Segoe UI" w:hAnsi="Segoe UI" w:cs="Segoe UI"/>
-          <w:b/>
-          <w:bCs/>
-          <w:color w:val="00B0F0"/>
-          <w:sz w:val="36"/>
-          <w:szCs w:val="36"/>
-          <w:u w:val="single"/>
-        </w:rPr>
-      </w:pPr>
-    </w:p>
-    <w:p>
-      <w:pPr>
-        <w:jc w:val="center"/>
-        <w:rPr>
-          <w:rFonts w:ascii="Segoe UI" w:hAnsi="Segoe UI" w:cs="Segoe UI"/>
-          <w:b/>
-          <w:bCs/>
-          <w:color w:val="00B0F0"/>
-          <w:sz w:val="36"/>
-          <w:szCs w:val="36"/>
-          <w:u w:val="single"/>
-        </w:rPr>
-      </w:pPr>
-    </w:p>
-    <w:p>
-      <w:pPr>
-        <w:jc w:val="center"/>
-        <w:rPr>
-          <w:rFonts w:ascii="Segoe UI" w:hAnsi="Segoe UI" w:cs="Segoe UI"/>
-          <w:b/>
-          <w:bCs/>
-          <w:color w:val="00B0F0"/>
-          <w:sz w:val="36"/>
-          <w:szCs w:val="36"/>
-          <w:u w:val="single"/>
-        </w:rPr>
-      </w:pPr>
-      <w:r>
-        <w:rPr>
-          <w:rFonts w:ascii="Segoe UI" w:hAnsi="Segoe UI" w:cs="Segoe UI"/>
-          <w:i/>
-          <w:iCs/>
-          <w:noProof/>
-          <w:sz w:val="24"/>
-          <w:szCs w:val="24"/>
-        </w:rPr>
-        <w:drawing>
-          <wp:anchor distT="0" distB="0" distL="114300" distR="114300" simplePos="0" relativeHeight="251749376" behindDoc="1" locked="0" layoutInCell="1" allowOverlap="1" wp14:anchorId="0DE0CA77" wp14:editId="75F3BCDE">
-            <wp:simplePos x="0" y="0"/>
-            <wp:positionH relativeFrom="margin">
-              <wp:align>center</wp:align>
-            </wp:positionH>
-            <wp:positionV relativeFrom="paragraph">
-              <wp:posOffset>4922569</wp:posOffset>
-            </wp:positionV>
-            <wp:extent cx="15416307" cy="3219548"/>
-            <wp:effectExtent l="0" t="0" r="0" b="0"/>
-            <wp:wrapNone/>
-            <wp:docPr id="34" name="Picture 34" descr="A picture containing icon&#10;&#10;Description automatically generated"/>
-            <wp:cNvGraphicFramePr>
-              <a:graphicFrameLocks xmlns:a="http://schemas.openxmlformats.org/drawingml/2006/main" noChangeAspect="1"/>
-            </wp:cNvGraphicFramePr>
-            <a:graphic xmlns:a="http://schemas.openxmlformats.org/drawingml/2006/main">
-              <a:graphicData uri="http://schemas.openxmlformats.org/drawingml/2006/picture">
-                <pic:pic xmlns:pic="http://schemas.openxmlformats.org/drawingml/2006/picture">
-                  <pic:nvPicPr>
-                    <pic:cNvPr id="60" name="Picture 60" descr="A picture containing icon&#10;&#10;Description automatically generated"/>
-                    <pic:cNvPicPr/>
-                  </pic:nvPicPr>
-                  <pic:blipFill>
-                    <a:blip r:embed="rId8" cstate="print">
-                      <a:alphaModFix amt="13000"/>
-                      <a:extLst>
-                        <a:ext uri="{28A0092B-C50C-407E-A947-70E740481C1C}">
-                          <a14:useLocalDpi xmlns:a14="http://schemas.microsoft.com/office/drawing/2010/main" val="0"/>
-                        </a:ext>
-                      </a:extLst>
-                    </a:blip>
-                    <a:stretch>
-                      <a:fillRect/>
-                    </a:stretch>
-                  </pic:blipFill>
-                  <pic:spPr>
-                    <a:xfrm>
-                      <a:off x="0" y="0"/>
-                      <a:ext cx="15416307" cy="3219548"/>
-                    </a:xfrm>
-                    <a:prstGeom prst="rect">
-                      <a:avLst/>
-                    </a:prstGeom>
-                  </pic:spPr>
-                </pic:pic>
-              </a:graphicData>
-            </a:graphic>
-            <wp14:sizeRelH relativeFrom="margin">
-              <wp14:pctWidth>0</wp14:pctWidth>
-            </wp14:sizeRelH>
-            <wp14:sizeRelV relativeFrom="margin">
-              <wp14:pctHeight>0</wp14:pctHeight>
-            </wp14:sizeRelV>
-          </wp:anchor>
-        </w:drawing>
-      </w:r>
-      <w:r>
-        <w:rPr>
-          <w:rFonts w:ascii="Segoe UI" w:hAnsi="Segoe UI" w:cs="Segoe UI"/>
-          <w:noProof/>
-          <w:color w:val="00B0F0"/>
-          <w:sz w:val="36"/>
-          <w:szCs w:val="36"/>
-        </w:rPr>
-        <w:drawing>
-          <wp:inline distT="0" distB="0" distL="0" distR="0" wp14:anchorId="3C4AEDB7" wp14:editId="7BBCB18D">
-            <wp:extent cx="6479540" cy="6558915"/>
-            <wp:effectExtent l="0" t="0" r="0" b="0"/>
-            <wp:docPr id="19" name="Picture 19" descr="Graphical user interface&#10;&#10;Description automatically generated"/>
-            <wp:cNvGraphicFramePr>
-              <a:graphicFrameLocks xmlns:a="http://schemas.openxmlformats.org/drawingml/2006/main" noChangeAspect="1"/>
-            </wp:cNvGraphicFramePr>
-            <a:graphic xmlns:a="http://schemas.openxmlformats.org/drawingml/2006/main">
-              <a:graphicData uri="http://schemas.openxmlformats.org/drawingml/2006/picture">
-                <pic:pic xmlns:pic="http://schemas.openxmlformats.org/drawingml/2006/picture">
-                  <pic:nvPicPr>
-                    <pic:cNvPr id="19" name="Picture 19" descr="Graphical user interface&#10;&#10;Description automatically generated"/>
-                    <pic:cNvPicPr>
-                      <a:picLocks noChangeAspect="1" noChangeArrowheads="1"/>
-                    </pic:cNvPicPr>
-                  </pic:nvPicPr>
-                  <pic:blipFill>
-                    <a:blip r:embed="rId19" cstate="print">
-                      <a:extLst>
-                        <a:ext uri="{28A0092B-C50C-407E-A947-70E740481C1C}">
-                          <a14:useLocalDpi xmlns:a14="http://schemas.microsoft.com/office/drawing/2010/main" val="0"/>
-                        </a:ext>
-                      </a:extLst>
-                    </a:blip>
-                    <a:srcRect/>
-                    <a:stretch>
-                      <a:fillRect/>
-                    </a:stretch>
-                  </pic:blipFill>
-                  <pic:spPr bwMode="auto">
-                    <a:xfrm>
-                      <a:off x="0" y="0"/>
-                      <a:ext cx="6479540" cy="6558915"/>
-                    </a:xfrm>
-                    <a:prstGeom prst="rect">
-                      <a:avLst/>
-                    </a:prstGeom>
-                    <a:noFill/>
-                    <a:ln>
-                      <a:noFill/>
-                    </a:ln>
-                  </pic:spPr>
-                </pic:pic>
-              </a:graphicData>
-            </a:graphic>
-          </wp:inline>
-        </w:drawing>
-      </w:r>
-    </w:p>
-    <w:p>
-      <w:pPr>
-        <w:jc w:val="center"/>
-        <w:rPr>
-          <w:rFonts w:ascii="Segoe UI" w:hAnsi="Segoe UI" w:cs="Segoe UI"/>
-          <w:b/>
-          <w:bCs/>
-          <w:color w:val="00B0F0"/>
-          <w:sz w:val="36"/>
-          <w:szCs w:val="36"/>
-          <w:u w:val="single"/>
-        </w:rPr>
-      </w:pPr>
-    </w:p>
-    <w:p>
-      <w:pPr>
-        <w:jc w:val="center"/>
-        <w:rPr>
-          <w:rFonts w:ascii="Segoe UI" w:hAnsi="Segoe UI" w:cs="Segoe UI"/>
-          <w:b/>
-          <w:bCs/>
-          <w:color w:val="00B0F0"/>
-          <w:sz w:val="36"/>
-          <w:szCs w:val="36"/>
-          <w:u w:val="single"/>
-        </w:rPr>
-      </w:pPr>
-    </w:p>
-    <w:p>
-      <w:pPr>
-        <w:jc w:val="center"/>
-        <w:rPr>
-          <w:rFonts w:ascii="Segoe UI" w:hAnsi="Segoe UI" w:cs="Segoe UI"/>
-          <w:b/>
-          <w:bCs/>
-          <w:color w:val="00B0F0"/>
-          <w:sz w:val="36"/>
-          <w:szCs w:val="36"/>
-          <w:u w:val="single"/>
-        </w:rPr>
-      </w:pPr>
-      <w:r>
-        <w:rPr>
-          <w:rFonts w:ascii="Segoe UI" w:hAnsi="Segoe UI" w:cs="Segoe UI"/>
-          <w:i/>
-          <w:iCs/>
-          <w:noProof/>
-          <w:sz w:val="24"/>
-          <w:szCs w:val="24"/>
-        </w:rPr>
-        <w:drawing>
-          <wp:anchor distT="0" distB="0" distL="114300" distR="114300" simplePos="0" relativeHeight="251751424" behindDoc="1" locked="0" layoutInCell="1" allowOverlap="1" wp14:anchorId="56D01242" wp14:editId="51DABD17">
-            <wp:simplePos x="0" y="0"/>
-            <wp:positionH relativeFrom="margin">
-              <wp:align>center</wp:align>
-            </wp:positionH>
-            <wp:positionV relativeFrom="paragraph">
-              <wp:posOffset>6921402</wp:posOffset>
-            </wp:positionV>
-            <wp:extent cx="15416307" cy="3219548"/>
-            <wp:effectExtent l="0" t="0" r="0" b="0"/>
-            <wp:wrapNone/>
-            <wp:docPr id="35" name="Picture 35" descr="A picture containing icon&#10;&#10;Description automatically generated"/>
-            <wp:cNvGraphicFramePr>
-              <a:graphicFrameLocks xmlns:a="http://schemas.openxmlformats.org/drawingml/2006/main" noChangeAspect="1"/>
-            </wp:cNvGraphicFramePr>
-            <a:graphic xmlns:a="http://schemas.openxmlformats.org/drawingml/2006/main">
-              <a:graphicData uri="http://schemas.openxmlformats.org/drawingml/2006/picture">
-                <pic:pic xmlns:pic="http://schemas.openxmlformats.org/drawingml/2006/picture">
-                  <pic:nvPicPr>
-                    <pic:cNvPr id="60" name="Picture 60" descr="A picture containing icon&#10;&#10;Description automatically generated"/>
-                    <pic:cNvPicPr/>
-                  </pic:nvPicPr>
-                  <pic:blipFill>
-                    <a:blip r:embed="rId8" cstate="print">
-                      <a:alphaModFix amt="13000"/>
-                      <a:extLst>
-                        <a:ext uri="{28A0092B-C50C-407E-A947-70E740481C1C}">
-                          <a14:useLocalDpi xmlns:a14="http://schemas.microsoft.com/office/drawing/2010/main" val="0"/>
-                        </a:ext>
-                      </a:extLst>
-                    </a:blip>
-                    <a:stretch>
-                      <a:fillRect/>
-                    </a:stretch>
-                  </pic:blipFill>
-                  <pic:spPr>
-                    <a:xfrm>
-                      <a:off x="0" y="0"/>
-                      <a:ext cx="15416307" cy="3219548"/>
-                    </a:xfrm>
-                    <a:prstGeom prst="rect">
-                      <a:avLst/>
-                    </a:prstGeom>
-                  </pic:spPr>
-                </pic:pic>
-              </a:graphicData>
-            </a:graphic>
-            <wp14:sizeRelH relativeFrom="margin">
-              <wp14:pctWidth>0</wp14:pctWidth>
-            </wp14:sizeRelH>
-            <wp14:sizeRelV relativeFrom="margin">
-              <wp14:pctHeight>0</wp14:pctHeight>
-            </wp14:sizeRelV>
-          </wp:anchor>
-        </w:drawing>
-      </w:r>
-      <w:r>
-        <w:rPr>
-          <w:rFonts w:ascii="Segoe UI" w:hAnsi="Segoe UI" w:cs="Segoe UI"/>
-          <w:noProof/>
-          <w:color w:val="00B0F0"/>
-          <w:sz w:val="36"/>
-          <w:szCs w:val="36"/>
-        </w:rPr>
-        <w:drawing>
-          <wp:inline distT="0" distB="0" distL="0" distR="0" wp14:anchorId="6BF05C17" wp14:editId="05E0E6E9">
-            <wp:extent cx="6479540" cy="6558915"/>
-            <wp:effectExtent l="0" t="0" r="0" b="0"/>
-            <wp:docPr id="25" name="Picture 25"/>
-            <wp:cNvGraphicFramePr>
-              <a:graphicFrameLocks xmlns:a="http://schemas.openxmlformats.org/drawingml/2006/main" noChangeAspect="1"/>
-            </wp:cNvGraphicFramePr>
-            <a:graphic xmlns:a="http://schemas.openxmlformats.org/drawingml/2006/main">
-              <a:graphicData uri="http://schemas.openxmlformats.org/drawingml/2006/picture">
-                <pic:pic xmlns:pic="http://schemas.openxmlformats.org/drawingml/2006/picture">
-                  <pic:nvPicPr>
-                    <pic:cNvPr id="0" name="Picture 14"/>
-                    <pic:cNvPicPr>
-                      <a:picLocks noChangeAspect="1" noChangeArrowheads="1"/>
-                    </pic:cNvPicPr>
-                  </pic:nvPicPr>
-                  <pic:blipFill>
-                    <a:blip r:embed="rId20" cstate="print">
-                      <a:extLst>
-                        <a:ext uri="{28A0092B-C50C-407E-A947-70E740481C1C}">
-                          <a14:useLocalDpi xmlns:a14="http://schemas.microsoft.com/office/drawing/2010/main" val="0"/>
-                        </a:ext>
-                      </a:extLst>
-                    </a:blip>
-                    <a:srcRect/>
-                    <a:stretch>
-                      <a:fillRect/>
-                    </a:stretch>
-                  </pic:blipFill>
-                  <pic:spPr bwMode="auto">
-                    <a:xfrm>
-                      <a:off x="0" y="0"/>
-                      <a:ext cx="6479540" cy="6558915"/>
-                    </a:xfrm>
-                    <a:prstGeom prst="rect">
-                      <a:avLst/>
-                    </a:prstGeom>
-                    <a:noFill/>
-                    <a:ln>
-                      <a:noFill/>
-                    </a:ln>
-                  </pic:spPr>
-                </pic:pic>
-              </a:graphicData>
-            </a:graphic>
-          </wp:inline>
-        </w:drawing>
-      </w:r>
-    </w:p>
-    <w:p>
-      <w:pPr>
-        <w:jc w:val="center"/>
-        <w:rPr>
-          <w:rFonts w:ascii="Segoe UI" w:hAnsi="Segoe UI" w:cs="Segoe UI"/>
-          <w:b/>
-          <w:bCs/>
-          <w:color w:val="00B0F0"/>
-          <w:sz w:val="36"/>
-          <w:szCs w:val="36"/>
-          <w:u w:val="single"/>
-        </w:rPr>
-      </w:pPr>
-    </w:p>
-    <w:p>
-      <w:pPr>
-        <w:jc w:val="center"/>
-        <w:rPr>
-          <w:rFonts w:ascii="Segoe UI" w:hAnsi="Segoe UI" w:cs="Segoe UI"/>
-          <w:b/>
-          <w:bCs/>
-          <w:color w:val="00B0F0"/>
-          <w:sz w:val="36"/>
-          <w:szCs w:val="36"/>
-          <w:u w:val="single"/>
-        </w:rPr>
-      </w:pPr>
-    </w:p>
-    <w:p>
-      <w:pPr>
-        <w:jc w:val="center"/>
-        <w:rPr>
-          <w:rFonts w:ascii="Segoe UI" w:hAnsi="Segoe UI" w:cs="Segoe UI"/>
-          <w:b/>
-          <w:bCs/>
-          <w:color w:val="00B0F0"/>
-          <w:sz w:val="36"/>
-          <w:szCs w:val="36"/>
-          <w:u w:val="single"/>
-        </w:rPr>
-      </w:pPr>
-    </w:p>
-    <w:p>
-      <w:pPr>
-        <w:jc w:val="center"/>
-        <w:rPr>
-          <w:rFonts w:ascii="Segoe UI" w:hAnsi="Segoe UI" w:cs="Segoe UI"/>
-          <w:b/>
-          <w:bCs/>
-          <w:color w:val="00B0F0"/>
-          <w:sz w:val="36"/>
-          <w:szCs w:val="36"/>
-          <w:u w:val="single"/>
-        </w:rPr>
-      </w:pPr>
-    </w:p>
-    <w:p>
-      <w:pPr>
-        <w:jc w:val="center"/>
-        <w:rPr>
-          <w:rFonts w:ascii="Segoe UI" w:hAnsi="Segoe UI" w:cs="Segoe UI"/>
-          <w:b/>
-          <w:bCs/>
-          <w:color w:val="00B0F0"/>
-          <w:sz w:val="36"/>
-          <w:szCs w:val="36"/>
-          <w:u w:val="single"/>
-        </w:rPr>
-      </w:pPr>
-    </w:p>
-    <w:p>
-      <w:pPr>
-        <w:jc w:val="center"/>
-        <w:rPr>
-          <w:rFonts w:ascii="Segoe UI" w:hAnsi="Segoe UI" w:cs="Segoe UI"/>
-          <w:b/>
-          <w:bCs/>
-          <w:color w:val="00B0F0"/>
-          <w:sz w:val="36"/>
-          <w:szCs w:val="36"/>
-          <w:u w:val="single"/>
-        </w:rPr>
-      </w:pPr>
-      <w:r>
-        <w:rPr>
-          <w:rFonts w:ascii="Segoe UI" w:hAnsi="Segoe UI" w:cs="Segoe UI"/>
-          <w:i/>
-          <w:iCs/>
-          <w:noProof/>
-          <w:sz w:val="24"/>
-          <w:szCs w:val="24"/>
-        </w:rPr>
-        <w:lastRenderedPageBreak/>
-        <w:drawing>
-          <wp:anchor distT="0" distB="0" distL="114300" distR="114300" simplePos="0" relativeHeight="251753472" behindDoc="1" locked="0" layoutInCell="1" allowOverlap="1" wp14:anchorId="6E36A2B1" wp14:editId="6226A93C">
-            <wp:simplePos x="0" y="0"/>
-            <wp:positionH relativeFrom="margin">
-              <wp:align>center</wp:align>
-            </wp:positionH>
-            <wp:positionV relativeFrom="paragraph">
-              <wp:posOffset>6921402</wp:posOffset>
-            </wp:positionV>
-            <wp:extent cx="15416307" cy="3219548"/>
-            <wp:effectExtent l="0" t="0" r="0" b="0"/>
-            <wp:wrapNone/>
-            <wp:docPr id="36" name="Picture 36" descr="A picture containing icon&#10;&#10;Description automatically generated"/>
-            <wp:cNvGraphicFramePr>
-              <a:graphicFrameLocks xmlns:a="http://schemas.openxmlformats.org/drawingml/2006/main" noChangeAspect="1"/>
-            </wp:cNvGraphicFramePr>
-            <a:graphic xmlns:a="http://schemas.openxmlformats.org/drawingml/2006/main">
-              <a:graphicData uri="http://schemas.openxmlformats.org/drawingml/2006/picture">
-                <pic:pic xmlns:pic="http://schemas.openxmlformats.org/drawingml/2006/picture">
-                  <pic:nvPicPr>
-                    <pic:cNvPr id="60" name="Picture 60" descr="A picture containing icon&#10;&#10;Description automatically generated"/>
-                    <pic:cNvPicPr/>
-                  </pic:nvPicPr>
-                  <pic:blipFill>
-                    <a:blip r:embed="rId8" cstate="print">
-                      <a:alphaModFix amt="13000"/>
-                      <a:extLst>
-                        <a:ext uri="{28A0092B-C50C-407E-A947-70E740481C1C}">
-                          <a14:useLocalDpi xmlns:a14="http://schemas.microsoft.com/office/drawing/2010/main" val="0"/>
-                        </a:ext>
-                      </a:extLst>
-                    </a:blip>
-                    <a:stretch>
-                      <a:fillRect/>
-                    </a:stretch>
-                  </pic:blipFill>
-                  <pic:spPr>
-                    <a:xfrm>
-                      <a:off x="0" y="0"/>
-                      <a:ext cx="15416307" cy="3219548"/>
-                    </a:xfrm>
-                    <a:prstGeom prst="rect">
-                      <a:avLst/>
-                    </a:prstGeom>
-                  </pic:spPr>
-                </pic:pic>
-              </a:graphicData>
-            </a:graphic>
-            <wp14:sizeRelH relativeFrom="margin">
-              <wp14:pctWidth>0</wp14:pctWidth>
-            </wp14:sizeRelH>
-            <wp14:sizeRelV relativeFrom="margin">
-              <wp14:pctHeight>0</wp14:pctHeight>
-            </wp14:sizeRelV>
-          </wp:anchor>
-        </w:drawing>
-      </w:r>
-      <w:r>
-        <w:rPr>
-          <w:rFonts w:ascii="Segoe UI" w:hAnsi="Segoe UI" w:cs="Segoe UI"/>
-          <w:noProof/>
-          <w:color w:val="00B0F0"/>
-          <w:sz w:val="36"/>
-          <w:szCs w:val="36"/>
-        </w:rPr>
-        <w:drawing>
-          <wp:inline distT="0" distB="0" distL="0" distR="0" wp14:anchorId="184CA164" wp14:editId="16BA2EDE">
-            <wp:extent cx="6479540" cy="6558915"/>
-            <wp:effectExtent l="0" t="0" r="0" b="0"/>
-            <wp:docPr id="23" name="Picture 23"/>
-            <wp:cNvGraphicFramePr>
-              <a:graphicFrameLocks xmlns:a="http://schemas.openxmlformats.org/drawingml/2006/main" noChangeAspect="1"/>
-            </wp:cNvGraphicFramePr>
-            <a:graphic xmlns:a="http://schemas.openxmlformats.org/drawingml/2006/main">
-              <a:graphicData uri="http://schemas.openxmlformats.org/drawingml/2006/picture">
-                <pic:pic xmlns:pic="http://schemas.openxmlformats.org/drawingml/2006/picture">
-                  <pic:nvPicPr>
-                    <pic:cNvPr id="0" name="Picture 12"/>
-                    <pic:cNvPicPr>
-                      <a:picLocks noChangeAspect="1" noChangeArrowheads="1"/>
-                    </pic:cNvPicPr>
-                  </pic:nvPicPr>
-                  <pic:blipFill>
-                    <a:blip r:embed="rId21" cstate="print">
-                      <a:extLst>
-                        <a:ext uri="{28A0092B-C50C-407E-A947-70E740481C1C}">
-                          <a14:useLocalDpi xmlns:a14="http://schemas.microsoft.com/office/drawing/2010/main" val="0"/>
-                        </a:ext>
-                      </a:extLst>
-                    </a:blip>
-                    <a:srcRect/>
-                    <a:stretch>
-                      <a:fillRect/>
-                    </a:stretch>
-                  </pic:blipFill>
-                  <pic:spPr bwMode="auto">
-                    <a:xfrm>
-                      <a:off x="0" y="0"/>
-                      <a:ext cx="6479540" cy="6558915"/>
-                    </a:xfrm>
-                    <a:prstGeom prst="rect">
-                      <a:avLst/>
-                    </a:prstGeom>
-                    <a:noFill/>
-                    <a:ln>
-                      <a:noFill/>
-                    </a:ln>
-                  </pic:spPr>
-                </pic:pic>
-              </a:graphicData>
-            </a:graphic>
-          </wp:inline>
-        </w:drawing>
-      </w:r>
-    </w:p>
-    <w:p>
-      <w:pPr>
-        <w:jc w:val="center"/>
-        <w:rPr>
-          <w:rFonts w:ascii="Segoe UI" w:hAnsi="Segoe UI" w:cs="Segoe UI"/>
-          <w:b/>
-          <w:bCs/>
-          <w:color w:val="00B0F0"/>
-          <w:sz w:val="36"/>
-          <w:szCs w:val="36"/>
-          <w:u w:val="single"/>
-        </w:rPr>
-      </w:pPr>
-    </w:p>
-    <w:p>
-      <w:pPr>
-        <w:jc w:val="center"/>
-        <w:rPr>
-          <w:rFonts w:ascii="Segoe UI" w:hAnsi="Segoe UI" w:cs="Segoe UI"/>
-          <w:b/>
-          <w:bCs/>
-          <w:color w:val="00B0F0"/>
-          <w:sz w:val="36"/>
-          <w:szCs w:val="36"/>
-          <w:u w:val="single"/>
-        </w:rPr>
-      </w:pPr>
-    </w:p>
-    <w:p>
-      <w:pPr>
-        <w:jc w:val="center"/>
-        <w:rPr>
-          <w:rFonts w:ascii="Segoe UI" w:hAnsi="Segoe UI" w:cs="Segoe UI"/>
-          <w:b/>
-          <w:bCs/>
-          <w:color w:val="00B0F0"/>
-          <w:sz w:val="36"/>
-          <w:szCs w:val="36"/>
-          <w:u w:val="single"/>
-        </w:rPr>
-      </w:pPr>
-    </w:p>
-    <w:p>
-      <w:pPr>
-        <w:jc w:val="center"/>
-        <w:rPr>
-          <w:rFonts w:ascii="Segoe UI" w:hAnsi="Segoe UI" w:cs="Segoe UI"/>
-          <w:b/>
-          <w:bCs/>
-          <w:color w:val="00B0F0"/>
-          <w:sz w:val="36"/>
-          <w:szCs w:val="36"/>
-          <w:u w:val="single"/>
-        </w:rPr>
-      </w:pPr>
-    </w:p>
-    <w:p>
-      <w:pPr>
-        <w:jc w:val="center"/>
-        <w:rPr>
-          <w:rFonts w:ascii="Segoe UI" w:hAnsi="Segoe UI" w:cs="Segoe UI"/>
-          <w:b/>
-          <w:bCs/>
-          <w:color w:val="00B0F0"/>
-          <w:sz w:val="36"/>
-          <w:szCs w:val="36"/>
-          <w:u w:val="single"/>
-        </w:rPr>
-      </w:pPr>
-    </w:p>
-    <w:p>
-      <w:pPr>
-        <w:jc w:val="center"/>
-        <w:rPr>
-          <w:rFonts w:ascii="Segoe UI" w:hAnsi="Segoe UI" w:cs="Segoe UI"/>
-          <w:b/>
-          <w:bCs/>
-          <w:color w:val="00B0F0"/>
-          <w:sz w:val="36"/>
-          <w:szCs w:val="36"/>
-          <w:u w:val="single"/>
-        </w:rPr>
-      </w:pPr>
-    </w:p>
-    <w:p>
-      <w:pPr>
-        <w:jc w:val="center"/>
-        <w:rPr>
-          <w:rFonts w:ascii="Segoe UI" w:hAnsi="Segoe UI" w:cs="Segoe UI"/>
-          <w:b/>
-          <w:bCs/>
-          <w:color w:val="00B0F0"/>
-          <w:sz w:val="36"/>
-          <w:szCs w:val="36"/>
-          <w:u w:val="single"/>
-        </w:rPr>
-      </w:pPr>
-    </w:p>
-    <w:p>
-      <w:pPr>
-        <w:jc w:val="center"/>
-        <w:rPr>
-          <w:rFonts w:ascii="Segoe UI" w:hAnsi="Segoe UI" w:cs="Segoe UI"/>
-          <w:b/>
-          <w:bCs/>
-          <w:color w:val="00B0F0"/>
-          <w:sz w:val="36"/>
-          <w:szCs w:val="36"/>
-          <w:u w:val="single"/>
-        </w:rPr>
-      </w:pPr>
-      <w:r>
-        <w:rPr>
-          <w:rFonts w:ascii="Segoe UI" w:hAnsi="Segoe UI" w:cs="Segoe UI"/>
-          <w:i/>
-          <w:iCs/>
-          <w:noProof/>
-          <w:sz w:val="24"/>
-          <w:szCs w:val="24"/>
-        </w:rPr>
-        <w:lastRenderedPageBreak/>
-        <w:drawing>
-          <wp:anchor distT="0" distB="0" distL="114300" distR="114300" simplePos="0" relativeHeight="251755520" behindDoc="1" locked="0" layoutInCell="1" allowOverlap="1" wp14:anchorId="1BC2E511" wp14:editId="1EF7F05A">
-            <wp:simplePos x="0" y="0"/>
-            <wp:positionH relativeFrom="margin">
-              <wp:align>center</wp:align>
-            </wp:positionH>
-            <wp:positionV relativeFrom="paragraph">
-              <wp:posOffset>6921402</wp:posOffset>
-            </wp:positionV>
-            <wp:extent cx="15416307" cy="3219548"/>
-            <wp:effectExtent l="0" t="0" r="0" b="0"/>
-            <wp:wrapNone/>
-            <wp:docPr id="37" name="Picture 37" descr="A picture containing icon&#10;&#10;Description automatically generated"/>
-            <wp:cNvGraphicFramePr>
-              <a:graphicFrameLocks xmlns:a="http://schemas.openxmlformats.org/drawingml/2006/main" noChangeAspect="1"/>
-            </wp:cNvGraphicFramePr>
-            <a:graphic xmlns:a="http://schemas.openxmlformats.org/drawingml/2006/main">
-              <a:graphicData uri="http://schemas.openxmlformats.org/drawingml/2006/picture">
-                <pic:pic xmlns:pic="http://schemas.openxmlformats.org/drawingml/2006/picture">
-                  <pic:nvPicPr>
-                    <pic:cNvPr id="60" name="Picture 60" descr="A picture containing icon&#10;&#10;Description automatically generated"/>
-                    <pic:cNvPicPr/>
-                  </pic:nvPicPr>
-                  <pic:blipFill>
-                    <a:blip r:embed="rId8" cstate="print">
-                      <a:alphaModFix amt="13000"/>
-                      <a:extLst>
-                        <a:ext uri="{28A0092B-C50C-407E-A947-70E740481C1C}">
-                          <a14:useLocalDpi xmlns:a14="http://schemas.microsoft.com/office/drawing/2010/main" val="0"/>
-                        </a:ext>
-                      </a:extLst>
-                    </a:blip>
-                    <a:stretch>
-                      <a:fillRect/>
-                    </a:stretch>
-                  </pic:blipFill>
-                  <pic:spPr>
-                    <a:xfrm>
-                      <a:off x="0" y="0"/>
-                      <a:ext cx="15416307" cy="3219548"/>
-                    </a:xfrm>
-                    <a:prstGeom prst="rect">
-                      <a:avLst/>
-                    </a:prstGeom>
-                  </pic:spPr>
-                </pic:pic>
-              </a:graphicData>
-            </a:graphic>
-            <wp14:sizeRelH relativeFrom="margin">
-              <wp14:pctWidth>0</wp14:pctWidth>
-            </wp14:sizeRelH>
-            <wp14:sizeRelV relativeFrom="margin">
-              <wp14:pctHeight>0</wp14:pctHeight>
-            </wp14:sizeRelV>
-          </wp:anchor>
-        </w:drawing>
-      </w:r>
-      <w:r>
-        <w:rPr>
-          <w:rFonts w:ascii="Segoe UI" w:hAnsi="Segoe UI" w:cs="Segoe UI"/>
-          <w:noProof/>
-          <w:color w:val="00B0F0"/>
-          <w:sz w:val="36"/>
-          <w:szCs w:val="36"/>
-        </w:rPr>
-        <w:drawing>
-          <wp:inline distT="0" distB="0" distL="0" distR="0" wp14:anchorId="7B482C0A" wp14:editId="2D49BACF">
-            <wp:extent cx="6479540" cy="6558915"/>
-            <wp:effectExtent l="0" t="0" r="0" b="0"/>
-            <wp:docPr id="26" name="Picture 26"/>
-            <wp:cNvGraphicFramePr>
-              <a:graphicFrameLocks xmlns:a="http://schemas.openxmlformats.org/drawingml/2006/main" noChangeAspect="1"/>
-            </wp:cNvGraphicFramePr>
-            <a:graphic xmlns:a="http://schemas.openxmlformats.org/drawingml/2006/main">
-              <a:graphicData uri="http://schemas.openxmlformats.org/drawingml/2006/picture">
-                <pic:pic xmlns:pic="http://schemas.openxmlformats.org/drawingml/2006/picture">
-                  <pic:nvPicPr>
-                    <pic:cNvPr id="0" name="Picture 15"/>
-                    <pic:cNvPicPr>
-                      <a:picLocks noChangeAspect="1" noChangeArrowheads="1"/>
-                    </pic:cNvPicPr>
-                  </pic:nvPicPr>
-                  <pic:blipFill>
-                    <a:blip r:embed="rId22" cstate="print">
-                      <a:extLst>
-                        <a:ext uri="{28A0092B-C50C-407E-A947-70E740481C1C}">
-                          <a14:useLocalDpi xmlns:a14="http://schemas.microsoft.com/office/drawing/2010/main" val="0"/>
-                        </a:ext>
-                      </a:extLst>
-                    </a:blip>
-                    <a:srcRect/>
-                    <a:stretch>
-                      <a:fillRect/>
-                    </a:stretch>
-                  </pic:blipFill>
-                  <pic:spPr bwMode="auto">
-                    <a:xfrm>
-                      <a:off x="0" y="0"/>
-                      <a:ext cx="6479540" cy="6558915"/>
-                    </a:xfrm>
-                    <a:prstGeom prst="rect">
-                      <a:avLst/>
-                    </a:prstGeom>
-                    <a:noFill/>
-                    <a:ln>
-                      <a:noFill/>
-                    </a:ln>
-                  </pic:spPr>
-                </pic:pic>
-              </a:graphicData>
-            </a:graphic>
-          </wp:inline>
-        </w:drawing>
-      </w:r>
-    </w:p>
-    <w:p>
-      <w:pPr>
-        <w:jc w:val="center"/>
-        <w:rPr>
-          <w:rFonts w:ascii="Segoe UI" w:hAnsi="Segoe UI" w:cs="Segoe UI"/>
-          <w:b/>
-          <w:bCs/>
-          <w:color w:val="00B0F0"/>
-          <w:sz w:val="36"/>
-          <w:szCs w:val="36"/>
-          <w:u w:val="single"/>
-        </w:rPr>
-      </w:pPr>
-    </w:p>
-    <w:p>
-      <w:pPr>
-        <w:jc w:val="center"/>
-        <w:rPr>
-          <w:rFonts w:ascii="Segoe UI" w:hAnsi="Segoe UI" w:cs="Segoe UI"/>
-          <w:b/>
-          <w:bCs/>
-          <w:color w:val="00B0F0"/>
-          <w:sz w:val="36"/>
-          <w:szCs w:val="36"/>
-          <w:u w:val="single"/>
-        </w:rPr>
-      </w:pPr>
-    </w:p>
-    <w:p>
-      <w:pPr>
-        <w:jc w:val="center"/>
-        <w:rPr>
-          <w:rFonts w:ascii="Segoe UI" w:hAnsi="Segoe UI" w:cs="Segoe UI"/>
-          <w:b/>
-          <w:bCs/>
-          <w:color w:val="00B0F0"/>
-          <w:sz w:val="36"/>
-          <w:szCs w:val="36"/>
-          <w:u w:val="single"/>
-        </w:rPr>
-      </w:pPr>
-    </w:p>
-    <w:p>
-      <w:pPr>
-        <w:jc w:val="center"/>
-        <w:rPr>
-          <w:rFonts w:ascii="Segoe UI" w:hAnsi="Segoe UI" w:cs="Segoe UI"/>
-          <w:b/>
-          <w:bCs/>
-          <w:color w:val="00B0F0"/>
-          <w:sz w:val="36"/>
-          <w:szCs w:val="36"/>
-          <w:u w:val="single"/>
-        </w:rPr>
-      </w:pPr>
-    </w:p>
-    <w:p>
-      <w:pPr>
-        <w:rPr>
-          <w:rFonts w:ascii="Segoe UI" w:hAnsi="Segoe UI" w:cs="Segoe UI"/>
-          <w:color w:val="00B0F0"/>
-          <w:sz w:val="36"/>
-          <w:szCs w:val="36"/>
-        </w:rPr>
-      </w:pPr>
-      <w:r>
-        <w:rPr>
-          <w:rFonts w:ascii="Segoe UI" w:hAnsi="Segoe UI" w:cs="Segoe UI"/>
-          <w:noProof/>
-          <w:color w:val="00B0F0"/>
-          <w:sz w:val="36"/>
-          <w:szCs w:val="36"/>
-        </w:rPr>
-        <w:lastRenderedPageBreak/>
-        <w:drawing>
-          <wp:inline distT="0" distB="0" distL="0" distR="0" wp14:anchorId="38B34430" wp14:editId="5EC1C2BF">
-            <wp:extent cx="3160889" cy="3199610"/>
-            <wp:effectExtent l="0" t="0" r="1905" b="1270"/>
-            <wp:docPr id="27" name="Picture 27" descr="Graphical user interface&#10;&#10;Description automatically generated"/>
-            <wp:cNvGraphicFramePr>
-              <a:graphicFrameLocks xmlns:a="http://schemas.openxmlformats.org/drawingml/2006/main" noChangeAspect="1"/>
-            </wp:cNvGraphicFramePr>
-            <a:graphic xmlns:a="http://schemas.openxmlformats.org/drawingml/2006/main">
-              <a:graphicData uri="http://schemas.openxmlformats.org/drawingml/2006/picture">
-                <pic:pic xmlns:pic="http://schemas.openxmlformats.org/drawingml/2006/picture">
-                  <pic:nvPicPr>
-                    <pic:cNvPr id="27" name="Picture 27" descr="Graphical user interface&#10;&#10;Description automatically generated"/>
-                    <pic:cNvPicPr>
-                      <a:picLocks noChangeAspect="1" noChangeArrowheads="1"/>
-                    </pic:cNvPicPr>
-                  </pic:nvPicPr>
-                  <pic:blipFill>
-                    <a:blip r:embed="rId23" cstate="print">
-                      <a:extLst>
-                        <a:ext uri="{28A0092B-C50C-407E-A947-70E740481C1C}">
-                          <a14:useLocalDpi xmlns:a14="http://schemas.microsoft.com/office/drawing/2010/main" val="0"/>
-                        </a:ext>
-                      </a:extLst>
-                    </a:blip>
-                    <a:srcRect/>
-                    <a:stretch>
-                      <a:fillRect/>
-                    </a:stretch>
-                  </pic:blipFill>
-                  <pic:spPr bwMode="auto">
-                    <a:xfrm>
-                      <a:off x="0" y="0"/>
-                      <a:ext cx="3165892" cy="3204674"/>
-                    </a:xfrm>
-                    <a:prstGeom prst="rect">
-                      <a:avLst/>
-                    </a:prstGeom>
-                    <a:noFill/>
-                    <a:ln>
-                      <a:noFill/>
-                    </a:ln>
-                  </pic:spPr>
-                </pic:pic>
-              </a:graphicData>
-            </a:graphic>
-          </wp:inline>
-        </w:drawing>
-      </w:r>
-      <w:r>
-        <w:rPr>
-          <w:rFonts w:ascii="Segoe UI" w:hAnsi="Segoe UI" w:cs="Segoe UI"/>
-          <w:noProof/>
-          <w:color w:val="00B0F0"/>
-          <w:sz w:val="36"/>
-          <w:szCs w:val="36"/>
-        </w:rPr>
-        <w:drawing>
-          <wp:inline distT="0" distB="0" distL="0" distR="0" wp14:anchorId="33A32FA8" wp14:editId="01B43ABE">
-            <wp:extent cx="3172177" cy="3211036"/>
-            <wp:effectExtent l="0" t="0" r="0" b="8890"/>
-            <wp:docPr id="28" name="Picture 28"/>
-            <wp:cNvGraphicFramePr>
-              <a:graphicFrameLocks xmlns:a="http://schemas.openxmlformats.org/drawingml/2006/main" noChangeAspect="1"/>
-            </wp:cNvGraphicFramePr>
-            <a:graphic xmlns:a="http://schemas.openxmlformats.org/drawingml/2006/main">
-              <a:graphicData uri="http://schemas.openxmlformats.org/drawingml/2006/picture">
-                <pic:pic xmlns:pic="http://schemas.openxmlformats.org/drawingml/2006/picture">
-                  <pic:nvPicPr>
-                    <pic:cNvPr id="0" name="Picture 17"/>
-                    <pic:cNvPicPr>
-                      <a:picLocks noChangeAspect="1" noChangeArrowheads="1"/>
-                    </pic:cNvPicPr>
-                  </pic:nvPicPr>
-                  <pic:blipFill>
-                    <a:blip r:embed="rId24" cstate="print">
-                      <a:extLst>
-                        <a:ext uri="{28A0092B-C50C-407E-A947-70E740481C1C}">
-                          <a14:useLocalDpi xmlns:a14="http://schemas.microsoft.com/office/drawing/2010/main" val="0"/>
-                        </a:ext>
-                      </a:extLst>
-                    </a:blip>
-                    <a:srcRect/>
-                    <a:stretch>
-                      <a:fillRect/>
-                    </a:stretch>
-                  </pic:blipFill>
-                  <pic:spPr bwMode="auto">
-                    <a:xfrm>
-                      <a:off x="0" y="0"/>
-                      <a:ext cx="3185818" cy="3224844"/>
-                    </a:xfrm>
-                    <a:prstGeom prst="rect">
-                      <a:avLst/>
-                    </a:prstGeom>
-                    <a:noFill/>
-                    <a:ln>
-                      <a:noFill/>
-                    </a:ln>
-                  </pic:spPr>
-                </pic:pic>
-              </a:graphicData>
-            </a:graphic>
-          </wp:inline>
-        </w:drawing>
-      </w:r>
-    </w:p>
-    <w:p>
-      <w:pPr>
-        <w:rPr>
-          <w:rFonts w:ascii="Segoe UI" w:hAnsi="Segoe UI" w:cs="Segoe UI"/>
-          <w:color w:val="00B0F0"/>
-          <w:sz w:val="36"/>
-          <w:szCs w:val="36"/>
-        </w:rPr>
-      </w:pPr>
-      <w:r>
-        <w:rPr>
-          <w:rFonts w:ascii="Segoe UI" w:hAnsi="Segoe UI" w:cs="Segoe UI"/>
-          <w:i/>
-          <w:iCs/>
-          <w:noProof/>
-          <w:sz w:val="24"/>
-          <w:szCs w:val="24"/>
-        </w:rPr>
-        <w:drawing>
-          <wp:anchor distT="0" distB="0" distL="114300" distR="114300" simplePos="0" relativeHeight="251757568" behindDoc="1" locked="0" layoutInCell="1" allowOverlap="1" wp14:anchorId="75509381" wp14:editId="321D9082">
-            <wp:simplePos x="0" y="0"/>
-            <wp:positionH relativeFrom="margin">
-              <wp:align>center</wp:align>
-            </wp:positionH>
-            <wp:positionV relativeFrom="paragraph">
-              <wp:posOffset>3574610</wp:posOffset>
-            </wp:positionV>
-            <wp:extent cx="15416307" cy="3219548"/>
-            <wp:effectExtent l="0" t="0" r="0" b="0"/>
-            <wp:wrapNone/>
-            <wp:docPr id="38" name="Picture 38" descr="A picture containing icon&#10;&#10;Description automatically generated"/>
-            <wp:cNvGraphicFramePr>
-              <a:graphicFrameLocks xmlns:a="http://schemas.openxmlformats.org/drawingml/2006/main" noChangeAspect="1"/>
-            </wp:cNvGraphicFramePr>
-            <a:graphic xmlns:a="http://schemas.openxmlformats.org/drawingml/2006/main">
-              <a:graphicData uri="http://schemas.openxmlformats.org/drawingml/2006/picture">
-                <pic:pic xmlns:pic="http://schemas.openxmlformats.org/drawingml/2006/picture">
-                  <pic:nvPicPr>
-                    <pic:cNvPr id="60" name="Picture 60" descr="A picture containing icon&#10;&#10;Description automatically generated"/>
-                    <pic:cNvPicPr/>
-                  </pic:nvPicPr>
-                  <pic:blipFill>
-                    <a:blip r:embed="rId8" cstate="print">
-                      <a:alphaModFix amt="13000"/>
-                      <a:extLst>
-                        <a:ext uri="{28A0092B-C50C-407E-A947-70E740481C1C}">
-                          <a14:useLocalDpi xmlns:a14="http://schemas.microsoft.com/office/drawing/2010/main" val="0"/>
-                        </a:ext>
-                      </a:extLst>
-                    </a:blip>
-                    <a:stretch>
-                      <a:fillRect/>
-                    </a:stretch>
-                  </pic:blipFill>
-                  <pic:spPr>
-                    <a:xfrm>
-                      <a:off x="0" y="0"/>
-                      <a:ext cx="15416307" cy="3219548"/>
-                    </a:xfrm>
-                    <a:prstGeom prst="rect">
-                      <a:avLst/>
-                    </a:prstGeom>
-                  </pic:spPr>
-                </pic:pic>
-              </a:graphicData>
-            </a:graphic>
-            <wp14:sizeRelH relativeFrom="margin">
-              <wp14:pctWidth>0</wp14:pctWidth>
-            </wp14:sizeRelH>
-            <wp14:sizeRelV relativeFrom="margin">
-              <wp14:pctHeight>0</wp14:pctHeight>
-            </wp14:sizeRelV>
-          </wp:anchor>
-        </w:drawing>
-      </w:r>
-      <w:r>
-        <w:rPr>
-          <w:rFonts w:ascii="Segoe UI" w:hAnsi="Segoe UI" w:cs="Segoe UI"/>
-          <w:noProof/>
-          <w:color w:val="00B0F0"/>
-          <w:sz w:val="36"/>
-          <w:szCs w:val="36"/>
-        </w:rPr>
-        <w:drawing>
-          <wp:inline distT="0" distB="0" distL="0" distR="0" wp14:anchorId="7351D55B" wp14:editId="1161EE09">
-            <wp:extent cx="3160889" cy="3199609"/>
-            <wp:effectExtent l="0" t="0" r="1905" b="1270"/>
-            <wp:docPr id="29" name="Picture 29"/>
-            <wp:cNvGraphicFramePr>
-              <a:graphicFrameLocks xmlns:a="http://schemas.openxmlformats.org/drawingml/2006/main" noChangeAspect="1"/>
-            </wp:cNvGraphicFramePr>
-            <a:graphic xmlns:a="http://schemas.openxmlformats.org/drawingml/2006/main">
-              <a:graphicData uri="http://schemas.openxmlformats.org/drawingml/2006/picture">
-                <pic:pic xmlns:pic="http://schemas.openxmlformats.org/drawingml/2006/picture">
-                  <pic:nvPicPr>
-                    <pic:cNvPr id="0" name="Picture 18"/>
-                    <pic:cNvPicPr>
-                      <a:picLocks noChangeAspect="1" noChangeArrowheads="1"/>
-                    </pic:cNvPicPr>
-                  </pic:nvPicPr>
-                  <pic:blipFill>
-                    <a:blip r:embed="rId25" cstate="print">
-                      <a:extLst>
-                        <a:ext uri="{28A0092B-C50C-407E-A947-70E740481C1C}">
-                          <a14:useLocalDpi xmlns:a14="http://schemas.microsoft.com/office/drawing/2010/main" val="0"/>
-                        </a:ext>
-                      </a:extLst>
-                    </a:blip>
-                    <a:srcRect/>
-                    <a:stretch>
-                      <a:fillRect/>
-                    </a:stretch>
-                  </pic:blipFill>
-                  <pic:spPr bwMode="auto">
-                    <a:xfrm>
-                      <a:off x="0" y="0"/>
-                      <a:ext cx="3174903" cy="3213795"/>
-                    </a:xfrm>
-                    <a:prstGeom prst="rect">
-                      <a:avLst/>
-                    </a:prstGeom>
-                    <a:noFill/>
-                    <a:ln>
-                      <a:noFill/>
-                    </a:ln>
-                  </pic:spPr>
-                </pic:pic>
-              </a:graphicData>
-            </a:graphic>
-          </wp:inline>
-        </w:drawing>
-      </w:r>
-      <w:r>
-        <w:rPr>
-          <w:rFonts w:ascii="Segoe UI" w:hAnsi="Segoe UI" w:cs="Segoe UI"/>
-          <w:noProof/>
-          <w:color w:val="00B0F0"/>
-          <w:sz w:val="36"/>
-          <w:szCs w:val="36"/>
-        </w:rPr>
-        <w:drawing>
-          <wp:inline distT="0" distB="0" distL="0" distR="0" wp14:anchorId="658AB439" wp14:editId="607FE969">
-            <wp:extent cx="3194755" cy="3233890"/>
-            <wp:effectExtent l="0" t="0" r="5715" b="5080"/>
-            <wp:docPr id="30" name="Picture 30"/>
-            <wp:cNvGraphicFramePr>
-              <a:graphicFrameLocks xmlns:a="http://schemas.openxmlformats.org/drawingml/2006/main" noChangeAspect="1"/>
-            </wp:cNvGraphicFramePr>
-            <a:graphic xmlns:a="http://schemas.openxmlformats.org/drawingml/2006/main">
-              <a:graphicData uri="http://schemas.openxmlformats.org/drawingml/2006/picture">
-                <pic:pic xmlns:pic="http://schemas.openxmlformats.org/drawingml/2006/picture">
-                  <pic:nvPicPr>
-                    <pic:cNvPr id="0" name="Picture 19"/>
-                    <pic:cNvPicPr>
-                      <a:picLocks noChangeAspect="1" noChangeArrowheads="1"/>
-                    </pic:cNvPicPr>
-                  </pic:nvPicPr>
-                  <pic:blipFill>
-                    <a:blip r:embed="rId26" cstate="print">
-                      <a:extLst>
-                        <a:ext uri="{28A0092B-C50C-407E-A947-70E740481C1C}">
-                          <a14:useLocalDpi xmlns:a14="http://schemas.microsoft.com/office/drawing/2010/main" val="0"/>
-                        </a:ext>
-                      </a:extLst>
-                    </a:blip>
-                    <a:srcRect/>
-                    <a:stretch>
-                      <a:fillRect/>
-                    </a:stretch>
-                  </pic:blipFill>
-                  <pic:spPr bwMode="auto">
-                    <a:xfrm>
-                      <a:off x="0" y="0"/>
-                      <a:ext cx="3210087" cy="3249410"/>
-                    </a:xfrm>
-                    <a:prstGeom prst="rect">
-                      <a:avLst/>
-                    </a:prstGeom>
-                    <a:noFill/>
-                    <a:ln>
-                      <a:noFill/>
-                    </a:ln>
-                  </pic:spPr>
-                </pic:pic>
-              </a:graphicData>
-            </a:graphic>
-          </wp:inline>
-        </w:drawing>
-      </w:r>
-    </w:p>
-    <w:p>
-      <w:pPr>
-        <w:jc w:val="center"/>
-        <w:rPr>
-          <w:rFonts w:ascii="Segoe UI" w:hAnsi="Segoe UI" w:cs="Segoe UI"/>
-          <w:b/>
-          <w:bCs/>
-          <w:color w:val="00B0F0"/>
-          <w:sz w:val="36"/>
-          <w:szCs w:val="36"/>
-          <w:u w:val="single"/>
-        </w:rPr>
-      </w:pPr>
-    </w:p>
-    <w:p>
-      <w:pPr>
-        <w:jc w:val="center"/>
-        <w:rPr>
-          <w:rFonts w:ascii="Segoe UI" w:hAnsi="Segoe UI" w:cs="Segoe UI"/>
-          <w:b/>
-          <w:bCs/>
-          <w:color w:val="00B0F0"/>
-          <w:sz w:val="36"/>
-          <w:szCs w:val="36"/>
-          <w:u w:val="single"/>
-        </w:rPr>
-      </w:pPr>
     </w:p>
     <w:sectPr>
       <w:pgSz w:w="11906" w:h="16838" w:code="9"/>

</xml_diff>